<commit_message>
Add model results to table
</commit_message>
<xml_diff>
--- a/model_results.docx
+++ b/model_results.docx
@@ -1461,8 +1461,8 @@
         <w:tblLook w:val="0600"/>
       </w:tblPr>
       <w:tblGrid>
-        <w:gridCol w:w="2040"/>
-        <w:gridCol w:w="1704"/>
+        <w:gridCol w:w="1875"/>
+        <w:gridCol w:w="1869"/>
         <w:gridCol w:w="1872"/>
         <w:gridCol w:w="1872"/>
         <w:gridCol w:w="1872"/>
@@ -1471,42 +1471,38 @@
         <w:trPr/>
         <w:tc>
           <w:tcPr>
-            <w:tcW w:w="2040" w:type="dxa"/>
-            <w:tcBorders>
-              <w:top w:val="single" w:sz="8" w:space="0" w:color="000000"/>
-              <w:left w:val="single" w:sz="8" w:space="0" w:color="000000"/>
-              <w:bottom w:val="single" w:sz="8" w:space="0" w:color="000000"/>
-              <w:right w:val="single" w:sz="8" w:space="0" w:color="000000"/>
-              <w:insideH w:val="single" w:sz="8" w:space="0" w:color="000000"/>
-              <w:insideV w:val="single" w:sz="8" w:space="0" w:color="000000"/>
-            </w:tcBorders>
-            <w:shd w:fill="auto" w:val="clear"/>
-          </w:tcPr>
-          <w:p>
-            <w:pPr>
-              <w:pStyle w:val="Normal"/>
-              <w:keepNext w:val="false"/>
-              <w:keepLines w:val="false"/>
-              <w:widowControl w:val="false"/>
-              <w:shd w:val="clear" w:fill="auto"/>
-              <w:spacing w:lineRule="auto" w:line="240" w:before="0" w:after="0"/>
-              <w:ind w:left="0" w:right="0" w:hanging="0"/>
-              <w:jc w:val="left"/>
-              <w:rPr/>
-            </w:pPr>
-            <w:r>
-              <w:rPr/>
-              <w:t xml:space="preserve">Model </w:t>
-            </w:r>
-            <w:r>
-              <w:rPr/>
-              <w:t>(RMSprop)</w:t>
-            </w:r>
-          </w:p>
-        </w:tc>
-        <w:tc>
-          <w:tcPr>
-            <w:tcW w:w="1704" w:type="dxa"/>
+            <w:tcW w:w="1875" w:type="dxa"/>
+            <w:tcBorders>
+              <w:top w:val="single" w:sz="8" w:space="0" w:color="000000"/>
+              <w:left w:val="single" w:sz="8" w:space="0" w:color="000000"/>
+              <w:bottom w:val="single" w:sz="8" w:space="0" w:color="000000"/>
+              <w:right w:val="single" w:sz="8" w:space="0" w:color="000000"/>
+              <w:insideH w:val="single" w:sz="8" w:space="0" w:color="000000"/>
+              <w:insideV w:val="single" w:sz="8" w:space="0" w:color="000000"/>
+            </w:tcBorders>
+            <w:shd w:fill="auto" w:val="clear"/>
+          </w:tcPr>
+          <w:p>
+            <w:pPr>
+              <w:pStyle w:val="Normal"/>
+              <w:keepNext w:val="false"/>
+              <w:keepLines w:val="false"/>
+              <w:widowControl w:val="false"/>
+              <w:shd w:val="clear" w:fill="auto"/>
+              <w:spacing w:lineRule="auto" w:line="240" w:before="0" w:after="0"/>
+              <w:ind w:left="0" w:right="0" w:hanging="0"/>
+              <w:jc w:val="left"/>
+              <w:rPr/>
+            </w:pPr>
+            <w:r>
+              <w:rPr/>
+              <w:t>Model (RMSprop)</w:t>
+            </w:r>
+          </w:p>
+        </w:tc>
+        <w:tc>
+          <w:tcPr>
+            <w:tcW w:w="1869" w:type="dxa"/>
             <w:tcBorders>
               <w:top w:val="single" w:sz="8" w:space="0" w:color="000000"/>
               <w:left w:val="single" w:sz="8" w:space="0" w:color="000000"/>
@@ -1632,7 +1628,7 @@
         <w:trPr/>
         <w:tc>
           <w:tcPr>
-            <w:tcW w:w="2040" w:type="dxa"/>
+            <w:tcW w:w="1875" w:type="dxa"/>
             <w:tcBorders>
               <w:top w:val="single" w:sz="8" w:space="0" w:color="000000"/>
               <w:left w:val="single" w:sz="8" w:space="0" w:color="000000"/>
@@ -1660,108 +1656,96 @@
               <w:t>% Layers unfrozen</w:t>
             </w:r>
           </w:p>
-          <w:p>
-            <w:pPr>
-              <w:pStyle w:val="Normal"/>
-              <w:widowControl w:val="false"/>
-              <w:shd w:val="clear" w:fill="auto"/>
-              <w:spacing w:lineRule="auto" w:line="240" w:before="0" w:after="0"/>
-              <w:ind w:left="0" w:right="0" w:hanging="0"/>
-              <w:jc w:val="left"/>
-              <w:rPr/>
-            </w:pPr>
-            <w:r>
-              <w:rPr/>
-            </w:r>
-          </w:p>
-        </w:tc>
-        <w:tc>
-          <w:tcPr>
-            <w:tcW w:w="1704" w:type="dxa"/>
-            <w:tcBorders>
-              <w:top w:val="single" w:sz="8" w:space="0" w:color="000000"/>
-              <w:left w:val="single" w:sz="8" w:space="0" w:color="000000"/>
-              <w:bottom w:val="single" w:sz="8" w:space="0" w:color="000000"/>
-              <w:right w:val="single" w:sz="8" w:space="0" w:color="000000"/>
-              <w:insideH w:val="single" w:sz="8" w:space="0" w:color="000000"/>
-              <w:insideV w:val="single" w:sz="8" w:space="0" w:color="000000"/>
-            </w:tcBorders>
-            <w:shd w:fill="auto" w:val="clear"/>
-          </w:tcPr>
-          <w:p>
-            <w:pPr>
-              <w:pStyle w:val="Normal"/>
-              <w:keepNext w:val="false"/>
-              <w:keepLines w:val="false"/>
-              <w:widowControl w:val="false"/>
-              <w:shd w:val="clear" w:fill="auto"/>
-              <w:spacing w:lineRule="auto" w:line="240" w:before="0" w:after="0"/>
-              <w:ind w:left="0" w:right="0" w:hanging="0"/>
-              <w:jc w:val="left"/>
-              <w:rPr/>
-            </w:pPr>
-            <w:r>
-              <w:rPr/>
-            </w:r>
-          </w:p>
-        </w:tc>
-        <w:tc>
-          <w:tcPr>
-            <w:tcW w:w="1872" w:type="dxa"/>
-            <w:tcBorders>
-              <w:top w:val="single" w:sz="8" w:space="0" w:color="000000"/>
-              <w:left w:val="single" w:sz="8" w:space="0" w:color="000000"/>
-              <w:bottom w:val="single" w:sz="8" w:space="0" w:color="000000"/>
-              <w:right w:val="single" w:sz="8" w:space="0" w:color="000000"/>
-              <w:insideH w:val="single" w:sz="8" w:space="0" w:color="000000"/>
-              <w:insideV w:val="single" w:sz="8" w:space="0" w:color="000000"/>
-            </w:tcBorders>
-            <w:shd w:fill="auto" w:val="clear"/>
-          </w:tcPr>
-          <w:p>
-            <w:pPr>
-              <w:pStyle w:val="Normal"/>
-              <w:keepNext w:val="false"/>
-              <w:keepLines w:val="false"/>
-              <w:widowControl w:val="false"/>
-              <w:shd w:val="clear" w:fill="auto"/>
-              <w:spacing w:lineRule="auto" w:line="240" w:before="0" w:after="0"/>
-              <w:ind w:left="0" w:right="0" w:hanging="0"/>
-              <w:jc w:val="left"/>
-              <w:rPr/>
-            </w:pPr>
-            <w:r>
-              <w:rPr/>
-            </w:r>
-          </w:p>
-        </w:tc>
-        <w:tc>
-          <w:tcPr>
-            <w:tcW w:w="1872" w:type="dxa"/>
-            <w:tcBorders>
-              <w:top w:val="single" w:sz="8" w:space="0" w:color="000000"/>
-              <w:left w:val="single" w:sz="8" w:space="0" w:color="000000"/>
-              <w:bottom w:val="single" w:sz="8" w:space="0" w:color="000000"/>
-              <w:right w:val="single" w:sz="8" w:space="0" w:color="000000"/>
-              <w:insideH w:val="single" w:sz="8" w:space="0" w:color="000000"/>
-              <w:insideV w:val="single" w:sz="8" w:space="0" w:color="000000"/>
-            </w:tcBorders>
-            <w:shd w:fill="auto" w:val="clear"/>
-          </w:tcPr>
-          <w:p>
-            <w:pPr>
-              <w:pStyle w:val="Normal"/>
-              <w:keepNext w:val="false"/>
-              <w:keepLines w:val="false"/>
-              <w:widowControl w:val="false"/>
-              <w:shd w:val="clear" w:fill="auto"/>
-              <w:spacing w:lineRule="auto" w:line="240" w:before="0" w:after="0"/>
-              <w:ind w:left="0" w:right="0" w:hanging="0"/>
-              <w:jc w:val="left"/>
-              <w:rPr/>
-            </w:pPr>
-            <w:r>
-              <w:rPr/>
+        </w:tc>
+        <w:tc>
+          <w:tcPr>
+            <w:tcW w:w="1869" w:type="dxa"/>
+            <w:tcBorders>
+              <w:top w:val="single" w:sz="8" w:space="0" w:color="000000"/>
+              <w:left w:val="single" w:sz="8" w:space="0" w:color="000000"/>
+              <w:bottom w:val="single" w:sz="8" w:space="0" w:color="000000"/>
+              <w:right w:val="single" w:sz="8" w:space="0" w:color="000000"/>
+              <w:insideH w:val="single" w:sz="8" w:space="0" w:color="000000"/>
+              <w:insideV w:val="single" w:sz="8" w:space="0" w:color="000000"/>
+            </w:tcBorders>
+            <w:shd w:fill="auto" w:val="clear"/>
+          </w:tcPr>
+          <w:p>
+            <w:pPr>
+              <w:pStyle w:val="Normal"/>
+              <w:keepNext w:val="false"/>
+              <w:keepLines w:val="false"/>
+              <w:widowControl w:val="false"/>
+              <w:shd w:val="clear" w:fill="auto"/>
+              <w:spacing w:lineRule="auto" w:line="240" w:before="0" w:after="0"/>
+              <w:ind w:left="0" w:right="0" w:hanging="0"/>
+              <w:jc w:val="left"/>
+              <w:rPr/>
+            </w:pPr>
+            <w:r>
+              <w:rPr/>
+            </w:r>
+          </w:p>
+        </w:tc>
+        <w:tc>
+          <w:tcPr>
+            <w:tcW w:w="1872" w:type="dxa"/>
+            <w:tcBorders>
+              <w:top w:val="single" w:sz="8" w:space="0" w:color="000000"/>
+              <w:left w:val="single" w:sz="8" w:space="0" w:color="000000"/>
+              <w:bottom w:val="single" w:sz="8" w:space="0" w:color="000000"/>
+              <w:right w:val="single" w:sz="8" w:space="0" w:color="000000"/>
+              <w:insideH w:val="single" w:sz="8" w:space="0" w:color="000000"/>
+              <w:insideV w:val="single" w:sz="8" w:space="0" w:color="000000"/>
+            </w:tcBorders>
+            <w:shd w:fill="auto" w:val="clear"/>
+          </w:tcPr>
+          <w:p>
+            <w:pPr>
+              <w:pStyle w:val="Normal"/>
+              <w:keepNext w:val="false"/>
+              <w:keepLines w:val="false"/>
+              <w:widowControl w:val="false"/>
+              <w:shd w:val="clear" w:fill="auto"/>
+              <w:spacing w:lineRule="auto" w:line="240" w:before="0" w:after="0"/>
+              <w:ind w:left="0" w:right="0" w:hanging="0"/>
+              <w:jc w:val="left"/>
+              <w:rPr/>
+            </w:pPr>
+            <w:r>
+              <w:rPr/>
+              <w:t>0</w:t>
+            </w:r>
+          </w:p>
+        </w:tc>
+        <w:tc>
+          <w:tcPr>
+            <w:tcW w:w="1872" w:type="dxa"/>
+            <w:tcBorders>
+              <w:top w:val="single" w:sz="8" w:space="0" w:color="000000"/>
+              <w:left w:val="single" w:sz="8" w:space="0" w:color="000000"/>
+              <w:bottom w:val="single" w:sz="8" w:space="0" w:color="000000"/>
+              <w:right w:val="single" w:sz="8" w:space="0" w:color="000000"/>
+              <w:insideH w:val="single" w:sz="8" w:space="0" w:color="000000"/>
+              <w:insideV w:val="single" w:sz="8" w:space="0" w:color="000000"/>
+            </w:tcBorders>
+            <w:shd w:fill="auto" w:val="clear"/>
+          </w:tcPr>
+          <w:p>
+            <w:pPr>
+              <w:pStyle w:val="Normal"/>
+              <w:keepNext w:val="false"/>
+              <w:keepLines w:val="false"/>
+              <w:widowControl w:val="false"/>
+              <w:shd w:val="clear" w:fill="auto"/>
+              <w:spacing w:lineRule="auto" w:line="240" w:before="0" w:after="0"/>
+              <w:ind w:left="0" w:right="0" w:hanging="0"/>
+              <w:jc w:val="left"/>
+              <w:rPr/>
+            </w:pPr>
+            <w:r>
+              <w:rPr/>
+              <w:t>0</w:t>
             </w:r>
           </w:p>
         </w:tc>
@@ -1800,7 +1784,7 @@
         <w:trPr/>
         <w:tc>
           <w:tcPr>
-            <w:tcW w:w="2040" w:type="dxa"/>
+            <w:tcW w:w="1875" w:type="dxa"/>
             <w:tcBorders>
               <w:top w:val="single" w:sz="8" w:space="0" w:color="000000"/>
               <w:left w:val="single" w:sz="8" w:space="0" w:color="000000"/>
@@ -1828,108 +1812,96 @@
               <w:t>Test accuracy (%)</w:t>
             </w:r>
           </w:p>
-          <w:p>
-            <w:pPr>
-              <w:pStyle w:val="Normal"/>
-              <w:widowControl w:val="false"/>
-              <w:shd w:val="clear" w:fill="auto"/>
-              <w:spacing w:lineRule="auto" w:line="240" w:before="0" w:after="0"/>
-              <w:ind w:left="0" w:right="0" w:hanging="0"/>
-              <w:jc w:val="left"/>
-              <w:rPr/>
-            </w:pPr>
-            <w:r>
-              <w:rPr/>
-            </w:r>
-          </w:p>
-        </w:tc>
-        <w:tc>
-          <w:tcPr>
-            <w:tcW w:w="1704" w:type="dxa"/>
-            <w:tcBorders>
-              <w:top w:val="single" w:sz="8" w:space="0" w:color="000000"/>
-              <w:left w:val="single" w:sz="8" w:space="0" w:color="000000"/>
-              <w:bottom w:val="single" w:sz="8" w:space="0" w:color="000000"/>
-              <w:right w:val="single" w:sz="8" w:space="0" w:color="000000"/>
-              <w:insideH w:val="single" w:sz="8" w:space="0" w:color="000000"/>
-              <w:insideV w:val="single" w:sz="8" w:space="0" w:color="000000"/>
-            </w:tcBorders>
-            <w:shd w:fill="auto" w:val="clear"/>
-          </w:tcPr>
-          <w:p>
-            <w:pPr>
-              <w:pStyle w:val="Normal"/>
-              <w:keepNext w:val="false"/>
-              <w:keepLines w:val="false"/>
-              <w:widowControl w:val="false"/>
-              <w:shd w:val="clear" w:fill="auto"/>
-              <w:spacing w:lineRule="auto" w:line="240" w:before="0" w:after="0"/>
-              <w:ind w:left="0" w:right="0" w:hanging="0"/>
-              <w:jc w:val="left"/>
-              <w:rPr/>
-            </w:pPr>
-            <w:r>
-              <w:rPr/>
-            </w:r>
-          </w:p>
-        </w:tc>
-        <w:tc>
-          <w:tcPr>
-            <w:tcW w:w="1872" w:type="dxa"/>
-            <w:tcBorders>
-              <w:top w:val="single" w:sz="8" w:space="0" w:color="000000"/>
-              <w:left w:val="single" w:sz="8" w:space="0" w:color="000000"/>
-              <w:bottom w:val="single" w:sz="8" w:space="0" w:color="000000"/>
-              <w:right w:val="single" w:sz="8" w:space="0" w:color="000000"/>
-              <w:insideH w:val="single" w:sz="8" w:space="0" w:color="000000"/>
-              <w:insideV w:val="single" w:sz="8" w:space="0" w:color="000000"/>
-            </w:tcBorders>
-            <w:shd w:fill="auto" w:val="clear"/>
-          </w:tcPr>
-          <w:p>
-            <w:pPr>
-              <w:pStyle w:val="Normal"/>
-              <w:keepNext w:val="false"/>
-              <w:keepLines w:val="false"/>
-              <w:widowControl w:val="false"/>
-              <w:shd w:val="clear" w:fill="auto"/>
-              <w:spacing w:lineRule="auto" w:line="240" w:before="0" w:after="0"/>
-              <w:ind w:left="0" w:right="0" w:hanging="0"/>
-              <w:jc w:val="left"/>
-              <w:rPr/>
-            </w:pPr>
-            <w:r>
-              <w:rPr/>
-            </w:r>
-          </w:p>
-        </w:tc>
-        <w:tc>
-          <w:tcPr>
-            <w:tcW w:w="1872" w:type="dxa"/>
-            <w:tcBorders>
-              <w:top w:val="single" w:sz="8" w:space="0" w:color="000000"/>
-              <w:left w:val="single" w:sz="8" w:space="0" w:color="000000"/>
-              <w:bottom w:val="single" w:sz="8" w:space="0" w:color="000000"/>
-              <w:right w:val="single" w:sz="8" w:space="0" w:color="000000"/>
-              <w:insideH w:val="single" w:sz="8" w:space="0" w:color="000000"/>
-              <w:insideV w:val="single" w:sz="8" w:space="0" w:color="000000"/>
-            </w:tcBorders>
-            <w:shd w:fill="auto" w:val="clear"/>
-          </w:tcPr>
-          <w:p>
-            <w:pPr>
-              <w:pStyle w:val="Normal"/>
-              <w:keepNext w:val="false"/>
-              <w:keepLines w:val="false"/>
-              <w:widowControl w:val="false"/>
-              <w:shd w:val="clear" w:fill="auto"/>
-              <w:spacing w:lineRule="auto" w:line="240" w:before="0" w:after="0"/>
-              <w:ind w:left="0" w:right="0" w:hanging="0"/>
-              <w:jc w:val="left"/>
-              <w:rPr/>
-            </w:pPr>
-            <w:r>
-              <w:rPr/>
+        </w:tc>
+        <w:tc>
+          <w:tcPr>
+            <w:tcW w:w="1869" w:type="dxa"/>
+            <w:tcBorders>
+              <w:top w:val="single" w:sz="8" w:space="0" w:color="000000"/>
+              <w:left w:val="single" w:sz="8" w:space="0" w:color="000000"/>
+              <w:bottom w:val="single" w:sz="8" w:space="0" w:color="000000"/>
+              <w:right w:val="single" w:sz="8" w:space="0" w:color="000000"/>
+              <w:insideH w:val="single" w:sz="8" w:space="0" w:color="000000"/>
+              <w:insideV w:val="single" w:sz="8" w:space="0" w:color="000000"/>
+            </w:tcBorders>
+            <w:shd w:fill="auto" w:val="clear"/>
+          </w:tcPr>
+          <w:p>
+            <w:pPr>
+              <w:pStyle w:val="Normal"/>
+              <w:keepNext w:val="false"/>
+              <w:keepLines w:val="false"/>
+              <w:widowControl w:val="false"/>
+              <w:shd w:val="clear" w:fill="auto"/>
+              <w:spacing w:lineRule="auto" w:line="240" w:before="0" w:after="0"/>
+              <w:ind w:left="0" w:right="0" w:hanging="0"/>
+              <w:jc w:val="left"/>
+              <w:rPr/>
+            </w:pPr>
+            <w:r>
+              <w:rPr/>
+            </w:r>
+          </w:p>
+        </w:tc>
+        <w:tc>
+          <w:tcPr>
+            <w:tcW w:w="1872" w:type="dxa"/>
+            <w:tcBorders>
+              <w:top w:val="single" w:sz="8" w:space="0" w:color="000000"/>
+              <w:left w:val="single" w:sz="8" w:space="0" w:color="000000"/>
+              <w:bottom w:val="single" w:sz="8" w:space="0" w:color="000000"/>
+              <w:right w:val="single" w:sz="8" w:space="0" w:color="000000"/>
+              <w:insideH w:val="single" w:sz="8" w:space="0" w:color="000000"/>
+              <w:insideV w:val="single" w:sz="8" w:space="0" w:color="000000"/>
+            </w:tcBorders>
+            <w:shd w:fill="auto" w:val="clear"/>
+          </w:tcPr>
+          <w:p>
+            <w:pPr>
+              <w:pStyle w:val="Normal"/>
+              <w:keepNext w:val="false"/>
+              <w:keepLines w:val="false"/>
+              <w:widowControl w:val="false"/>
+              <w:shd w:val="clear" w:fill="auto"/>
+              <w:spacing w:lineRule="auto" w:line="240" w:before="0" w:after="0"/>
+              <w:ind w:left="0" w:right="0" w:hanging="0"/>
+              <w:jc w:val="left"/>
+              <w:rPr/>
+            </w:pPr>
+            <w:r>
+              <w:rPr/>
+              <w:t>78.1</w:t>
+            </w:r>
+          </w:p>
+        </w:tc>
+        <w:tc>
+          <w:tcPr>
+            <w:tcW w:w="1872" w:type="dxa"/>
+            <w:tcBorders>
+              <w:top w:val="single" w:sz="8" w:space="0" w:color="000000"/>
+              <w:left w:val="single" w:sz="8" w:space="0" w:color="000000"/>
+              <w:bottom w:val="single" w:sz="8" w:space="0" w:color="000000"/>
+              <w:right w:val="single" w:sz="8" w:space="0" w:color="000000"/>
+              <w:insideH w:val="single" w:sz="8" w:space="0" w:color="000000"/>
+              <w:insideV w:val="single" w:sz="8" w:space="0" w:color="000000"/>
+            </w:tcBorders>
+            <w:shd w:fill="auto" w:val="clear"/>
+          </w:tcPr>
+          <w:p>
+            <w:pPr>
+              <w:pStyle w:val="Normal"/>
+              <w:keepNext w:val="false"/>
+              <w:keepLines w:val="false"/>
+              <w:widowControl w:val="false"/>
+              <w:shd w:val="clear" w:fill="auto"/>
+              <w:spacing w:lineRule="auto" w:line="240" w:before="0" w:after="0"/>
+              <w:ind w:left="0" w:right="0" w:hanging="0"/>
+              <w:jc w:val="left"/>
+              <w:rPr/>
+            </w:pPr>
+            <w:r>
+              <w:rPr/>
+              <w:t>76.9</w:t>
             </w:r>
           </w:p>
         </w:tc>
@@ -1968,7 +1940,7 @@
         <w:trPr/>
         <w:tc>
           <w:tcPr>
-            <w:tcW w:w="2040" w:type="dxa"/>
+            <w:tcW w:w="1875" w:type="dxa"/>
             <w:tcBorders>
               <w:top w:val="single" w:sz="8" w:space="0" w:color="000000"/>
               <w:left w:val="single" w:sz="8" w:space="0" w:color="000000"/>
@@ -1991,105 +1963,96 @@
               <w:t>% Layers unfrozen</w:t>
             </w:r>
           </w:p>
-          <w:p>
-            <w:pPr>
-              <w:pStyle w:val="Normal"/>
-              <w:widowControl w:val="false"/>
-              <w:spacing w:lineRule="auto" w:line="240"/>
-              <w:rPr/>
-            </w:pPr>
-            <w:r>
-              <w:rPr/>
-            </w:r>
-          </w:p>
-        </w:tc>
-        <w:tc>
-          <w:tcPr>
-            <w:tcW w:w="1704" w:type="dxa"/>
-            <w:tcBorders>
-              <w:top w:val="single" w:sz="8" w:space="0" w:color="000000"/>
-              <w:left w:val="single" w:sz="8" w:space="0" w:color="000000"/>
-              <w:bottom w:val="single" w:sz="8" w:space="0" w:color="000000"/>
-              <w:right w:val="single" w:sz="8" w:space="0" w:color="000000"/>
-              <w:insideH w:val="single" w:sz="8" w:space="0" w:color="000000"/>
-              <w:insideV w:val="single" w:sz="8" w:space="0" w:color="000000"/>
-            </w:tcBorders>
-            <w:shd w:fill="auto" w:val="clear"/>
-          </w:tcPr>
-          <w:p>
-            <w:pPr>
-              <w:pStyle w:val="Normal"/>
-              <w:keepNext w:val="false"/>
-              <w:keepLines w:val="false"/>
-              <w:widowControl w:val="false"/>
-              <w:shd w:val="clear" w:fill="auto"/>
-              <w:spacing w:lineRule="auto" w:line="240" w:before="0" w:after="0"/>
-              <w:ind w:left="0" w:right="0" w:hanging="0"/>
-              <w:jc w:val="left"/>
-              <w:rPr/>
-            </w:pPr>
-            <w:r>
-              <w:rPr/>
-            </w:r>
-          </w:p>
-        </w:tc>
-        <w:tc>
-          <w:tcPr>
-            <w:tcW w:w="1872" w:type="dxa"/>
-            <w:tcBorders>
-              <w:top w:val="single" w:sz="8" w:space="0" w:color="000000"/>
-              <w:left w:val="single" w:sz="8" w:space="0" w:color="000000"/>
-              <w:bottom w:val="single" w:sz="8" w:space="0" w:color="000000"/>
-              <w:right w:val="single" w:sz="8" w:space="0" w:color="000000"/>
-              <w:insideH w:val="single" w:sz="8" w:space="0" w:color="000000"/>
-              <w:insideV w:val="single" w:sz="8" w:space="0" w:color="000000"/>
-            </w:tcBorders>
-            <w:shd w:fill="auto" w:val="clear"/>
-          </w:tcPr>
-          <w:p>
-            <w:pPr>
-              <w:pStyle w:val="Normal"/>
-              <w:keepNext w:val="false"/>
-              <w:keepLines w:val="false"/>
-              <w:widowControl w:val="false"/>
-              <w:shd w:val="clear" w:fill="auto"/>
-              <w:spacing w:lineRule="auto" w:line="240" w:before="0" w:after="0"/>
-              <w:ind w:left="0" w:right="0" w:hanging="0"/>
-              <w:jc w:val="left"/>
-              <w:rPr/>
-            </w:pPr>
-            <w:r>
-              <w:rPr/>
-            </w:r>
-          </w:p>
-        </w:tc>
-        <w:tc>
-          <w:tcPr>
-            <w:tcW w:w="1872" w:type="dxa"/>
-            <w:tcBorders>
-              <w:top w:val="single" w:sz="8" w:space="0" w:color="000000"/>
-              <w:left w:val="single" w:sz="8" w:space="0" w:color="000000"/>
-              <w:bottom w:val="single" w:sz="8" w:space="0" w:color="000000"/>
-              <w:right w:val="single" w:sz="8" w:space="0" w:color="000000"/>
-              <w:insideH w:val="single" w:sz="8" w:space="0" w:color="000000"/>
-              <w:insideV w:val="single" w:sz="8" w:space="0" w:color="000000"/>
-            </w:tcBorders>
-            <w:shd w:fill="auto" w:val="clear"/>
-          </w:tcPr>
-          <w:p>
-            <w:pPr>
-              <w:pStyle w:val="Normal"/>
-              <w:keepNext w:val="false"/>
-              <w:keepLines w:val="false"/>
-              <w:widowControl w:val="false"/>
-              <w:shd w:val="clear" w:fill="auto"/>
-              <w:spacing w:lineRule="auto" w:line="240" w:before="0" w:after="0"/>
-              <w:ind w:left="0" w:right="0" w:hanging="0"/>
-              <w:jc w:val="left"/>
-              <w:rPr/>
-            </w:pPr>
-            <w:r>
-              <w:rPr/>
+        </w:tc>
+        <w:tc>
+          <w:tcPr>
+            <w:tcW w:w="1869" w:type="dxa"/>
+            <w:tcBorders>
+              <w:top w:val="single" w:sz="8" w:space="0" w:color="000000"/>
+              <w:left w:val="single" w:sz="8" w:space="0" w:color="000000"/>
+              <w:bottom w:val="single" w:sz="8" w:space="0" w:color="000000"/>
+              <w:right w:val="single" w:sz="8" w:space="0" w:color="000000"/>
+              <w:insideH w:val="single" w:sz="8" w:space="0" w:color="000000"/>
+              <w:insideV w:val="single" w:sz="8" w:space="0" w:color="000000"/>
+            </w:tcBorders>
+            <w:shd w:fill="auto" w:val="clear"/>
+          </w:tcPr>
+          <w:p>
+            <w:pPr>
+              <w:pStyle w:val="Normal"/>
+              <w:keepNext w:val="false"/>
+              <w:keepLines w:val="false"/>
+              <w:widowControl w:val="false"/>
+              <w:shd w:val="clear" w:fill="auto"/>
+              <w:spacing w:lineRule="auto" w:line="240" w:before="0" w:after="0"/>
+              <w:ind w:left="0" w:right="0" w:hanging="0"/>
+              <w:jc w:val="left"/>
+              <w:rPr/>
+            </w:pPr>
+            <w:r>
+              <w:rPr/>
+            </w:r>
+          </w:p>
+        </w:tc>
+        <w:tc>
+          <w:tcPr>
+            <w:tcW w:w="1872" w:type="dxa"/>
+            <w:tcBorders>
+              <w:top w:val="single" w:sz="8" w:space="0" w:color="000000"/>
+              <w:left w:val="single" w:sz="8" w:space="0" w:color="000000"/>
+              <w:bottom w:val="single" w:sz="8" w:space="0" w:color="000000"/>
+              <w:right w:val="single" w:sz="8" w:space="0" w:color="000000"/>
+              <w:insideH w:val="single" w:sz="8" w:space="0" w:color="000000"/>
+              <w:insideV w:val="single" w:sz="8" w:space="0" w:color="000000"/>
+            </w:tcBorders>
+            <w:shd w:fill="auto" w:val="clear"/>
+          </w:tcPr>
+          <w:p>
+            <w:pPr>
+              <w:pStyle w:val="Normal"/>
+              <w:keepNext w:val="false"/>
+              <w:keepLines w:val="false"/>
+              <w:widowControl w:val="false"/>
+              <w:shd w:val="clear" w:fill="auto"/>
+              <w:spacing w:lineRule="auto" w:line="240" w:before="0" w:after="0"/>
+              <w:ind w:left="0" w:right="0" w:hanging="0"/>
+              <w:jc w:val="left"/>
+              <w:rPr/>
+            </w:pPr>
+            <w:r>
+              <w:rPr/>
+              <w:t>21.1</w:t>
+            </w:r>
+          </w:p>
+        </w:tc>
+        <w:tc>
+          <w:tcPr>
+            <w:tcW w:w="1872" w:type="dxa"/>
+            <w:tcBorders>
+              <w:top w:val="single" w:sz="8" w:space="0" w:color="000000"/>
+              <w:left w:val="single" w:sz="8" w:space="0" w:color="000000"/>
+              <w:bottom w:val="single" w:sz="8" w:space="0" w:color="000000"/>
+              <w:right w:val="single" w:sz="8" w:space="0" w:color="000000"/>
+              <w:insideH w:val="single" w:sz="8" w:space="0" w:color="000000"/>
+              <w:insideV w:val="single" w:sz="8" w:space="0" w:color="000000"/>
+            </w:tcBorders>
+            <w:shd w:fill="auto" w:val="clear"/>
+          </w:tcPr>
+          <w:p>
+            <w:pPr>
+              <w:pStyle w:val="Normal"/>
+              <w:keepNext w:val="false"/>
+              <w:keepLines w:val="false"/>
+              <w:widowControl w:val="false"/>
+              <w:shd w:val="clear" w:fill="auto"/>
+              <w:spacing w:lineRule="auto" w:line="240" w:before="0" w:after="0"/>
+              <w:ind w:left="0" w:right="0" w:hanging="0"/>
+              <w:jc w:val="left"/>
+              <w:rPr/>
+            </w:pPr>
+            <w:r>
+              <w:rPr/>
+              <w:t>22.7</w:t>
             </w:r>
           </w:p>
         </w:tc>
@@ -2128,7 +2091,7 @@
         <w:trPr/>
         <w:tc>
           <w:tcPr>
-            <w:tcW w:w="2040" w:type="dxa"/>
+            <w:tcW w:w="1875" w:type="dxa"/>
             <w:tcBorders>
               <w:top w:val="single" w:sz="8" w:space="0" w:color="000000"/>
               <w:left w:val="single" w:sz="8" w:space="0" w:color="000000"/>
@@ -2151,105 +2114,96 @@
               <w:t>Test accuracy (%)</w:t>
             </w:r>
           </w:p>
-          <w:p>
-            <w:pPr>
-              <w:pStyle w:val="Normal"/>
-              <w:widowControl w:val="false"/>
-              <w:spacing w:lineRule="auto" w:line="240"/>
-              <w:rPr/>
-            </w:pPr>
-            <w:r>
-              <w:rPr/>
-            </w:r>
-          </w:p>
-        </w:tc>
-        <w:tc>
-          <w:tcPr>
-            <w:tcW w:w="1704" w:type="dxa"/>
-            <w:tcBorders>
-              <w:top w:val="single" w:sz="8" w:space="0" w:color="000000"/>
-              <w:left w:val="single" w:sz="8" w:space="0" w:color="000000"/>
-              <w:bottom w:val="single" w:sz="8" w:space="0" w:color="000000"/>
-              <w:right w:val="single" w:sz="8" w:space="0" w:color="000000"/>
-              <w:insideH w:val="single" w:sz="8" w:space="0" w:color="000000"/>
-              <w:insideV w:val="single" w:sz="8" w:space="0" w:color="000000"/>
-            </w:tcBorders>
-            <w:shd w:fill="auto" w:val="clear"/>
-          </w:tcPr>
-          <w:p>
-            <w:pPr>
-              <w:pStyle w:val="Normal"/>
-              <w:keepNext w:val="false"/>
-              <w:keepLines w:val="false"/>
-              <w:widowControl w:val="false"/>
-              <w:shd w:val="clear" w:fill="auto"/>
-              <w:spacing w:lineRule="auto" w:line="240" w:before="0" w:after="0"/>
-              <w:ind w:left="0" w:right="0" w:hanging="0"/>
-              <w:jc w:val="left"/>
-              <w:rPr/>
-            </w:pPr>
-            <w:r>
-              <w:rPr/>
-            </w:r>
-          </w:p>
-        </w:tc>
-        <w:tc>
-          <w:tcPr>
-            <w:tcW w:w="1872" w:type="dxa"/>
-            <w:tcBorders>
-              <w:top w:val="single" w:sz="8" w:space="0" w:color="000000"/>
-              <w:left w:val="single" w:sz="8" w:space="0" w:color="000000"/>
-              <w:bottom w:val="single" w:sz="8" w:space="0" w:color="000000"/>
-              <w:right w:val="single" w:sz="8" w:space="0" w:color="000000"/>
-              <w:insideH w:val="single" w:sz="8" w:space="0" w:color="000000"/>
-              <w:insideV w:val="single" w:sz="8" w:space="0" w:color="000000"/>
-            </w:tcBorders>
-            <w:shd w:fill="auto" w:val="clear"/>
-          </w:tcPr>
-          <w:p>
-            <w:pPr>
-              <w:pStyle w:val="Normal"/>
-              <w:keepNext w:val="false"/>
-              <w:keepLines w:val="false"/>
-              <w:widowControl w:val="false"/>
-              <w:shd w:val="clear" w:fill="auto"/>
-              <w:spacing w:lineRule="auto" w:line="240" w:before="0" w:after="0"/>
-              <w:ind w:left="0" w:right="0" w:hanging="0"/>
-              <w:jc w:val="left"/>
-              <w:rPr/>
-            </w:pPr>
-            <w:r>
-              <w:rPr/>
-            </w:r>
-          </w:p>
-        </w:tc>
-        <w:tc>
-          <w:tcPr>
-            <w:tcW w:w="1872" w:type="dxa"/>
-            <w:tcBorders>
-              <w:top w:val="single" w:sz="8" w:space="0" w:color="000000"/>
-              <w:left w:val="single" w:sz="8" w:space="0" w:color="000000"/>
-              <w:bottom w:val="single" w:sz="8" w:space="0" w:color="000000"/>
-              <w:right w:val="single" w:sz="8" w:space="0" w:color="000000"/>
-              <w:insideH w:val="single" w:sz="8" w:space="0" w:color="000000"/>
-              <w:insideV w:val="single" w:sz="8" w:space="0" w:color="000000"/>
-            </w:tcBorders>
-            <w:shd w:fill="auto" w:val="clear"/>
-          </w:tcPr>
-          <w:p>
-            <w:pPr>
-              <w:pStyle w:val="Normal"/>
-              <w:keepNext w:val="false"/>
-              <w:keepLines w:val="false"/>
-              <w:widowControl w:val="false"/>
-              <w:shd w:val="clear" w:fill="auto"/>
-              <w:spacing w:lineRule="auto" w:line="240" w:before="0" w:after="0"/>
-              <w:ind w:left="0" w:right="0" w:hanging="0"/>
-              <w:jc w:val="left"/>
-              <w:rPr/>
-            </w:pPr>
-            <w:r>
-              <w:rPr/>
+        </w:tc>
+        <w:tc>
+          <w:tcPr>
+            <w:tcW w:w="1869" w:type="dxa"/>
+            <w:tcBorders>
+              <w:top w:val="single" w:sz="8" w:space="0" w:color="000000"/>
+              <w:left w:val="single" w:sz="8" w:space="0" w:color="000000"/>
+              <w:bottom w:val="single" w:sz="8" w:space="0" w:color="000000"/>
+              <w:right w:val="single" w:sz="8" w:space="0" w:color="000000"/>
+              <w:insideH w:val="single" w:sz="8" w:space="0" w:color="000000"/>
+              <w:insideV w:val="single" w:sz="8" w:space="0" w:color="000000"/>
+            </w:tcBorders>
+            <w:shd w:fill="auto" w:val="clear"/>
+          </w:tcPr>
+          <w:p>
+            <w:pPr>
+              <w:pStyle w:val="Normal"/>
+              <w:keepNext w:val="false"/>
+              <w:keepLines w:val="false"/>
+              <w:widowControl w:val="false"/>
+              <w:shd w:val="clear" w:fill="auto"/>
+              <w:spacing w:lineRule="auto" w:line="240" w:before="0" w:after="0"/>
+              <w:ind w:left="0" w:right="0" w:hanging="0"/>
+              <w:jc w:val="left"/>
+              <w:rPr/>
+            </w:pPr>
+            <w:r>
+              <w:rPr/>
+            </w:r>
+          </w:p>
+        </w:tc>
+        <w:tc>
+          <w:tcPr>
+            <w:tcW w:w="1872" w:type="dxa"/>
+            <w:tcBorders>
+              <w:top w:val="single" w:sz="8" w:space="0" w:color="000000"/>
+              <w:left w:val="single" w:sz="8" w:space="0" w:color="000000"/>
+              <w:bottom w:val="single" w:sz="8" w:space="0" w:color="000000"/>
+              <w:right w:val="single" w:sz="8" w:space="0" w:color="000000"/>
+              <w:insideH w:val="single" w:sz="8" w:space="0" w:color="000000"/>
+              <w:insideV w:val="single" w:sz="8" w:space="0" w:color="000000"/>
+            </w:tcBorders>
+            <w:shd w:fill="auto" w:val="clear"/>
+          </w:tcPr>
+          <w:p>
+            <w:pPr>
+              <w:pStyle w:val="Normal"/>
+              <w:keepNext w:val="false"/>
+              <w:keepLines w:val="false"/>
+              <w:widowControl w:val="false"/>
+              <w:shd w:val="clear" w:fill="auto"/>
+              <w:spacing w:lineRule="auto" w:line="240" w:before="0" w:after="0"/>
+              <w:ind w:left="0" w:right="0" w:hanging="0"/>
+              <w:jc w:val="left"/>
+              <w:rPr/>
+            </w:pPr>
+            <w:r>
+              <w:rPr/>
+              <w:t>76.1</w:t>
+            </w:r>
+          </w:p>
+        </w:tc>
+        <w:tc>
+          <w:tcPr>
+            <w:tcW w:w="1872" w:type="dxa"/>
+            <w:tcBorders>
+              <w:top w:val="single" w:sz="8" w:space="0" w:color="000000"/>
+              <w:left w:val="single" w:sz="8" w:space="0" w:color="000000"/>
+              <w:bottom w:val="single" w:sz="8" w:space="0" w:color="000000"/>
+              <w:right w:val="single" w:sz="8" w:space="0" w:color="000000"/>
+              <w:insideH w:val="single" w:sz="8" w:space="0" w:color="000000"/>
+              <w:insideV w:val="single" w:sz="8" w:space="0" w:color="000000"/>
+            </w:tcBorders>
+            <w:shd w:fill="auto" w:val="clear"/>
+          </w:tcPr>
+          <w:p>
+            <w:pPr>
+              <w:pStyle w:val="Normal"/>
+              <w:keepNext w:val="false"/>
+              <w:keepLines w:val="false"/>
+              <w:widowControl w:val="false"/>
+              <w:shd w:val="clear" w:fill="auto"/>
+              <w:spacing w:lineRule="auto" w:line="240" w:before="0" w:after="0"/>
+              <w:ind w:left="0" w:right="0" w:hanging="0"/>
+              <w:jc w:val="left"/>
+              <w:rPr/>
+            </w:pPr>
+            <w:r>
+              <w:rPr/>
+              <w:t>72.5</w:t>
             </w:r>
           </w:p>
         </w:tc>
@@ -2288,7 +2242,7 @@
         <w:trPr/>
         <w:tc>
           <w:tcPr>
-            <w:tcW w:w="2040" w:type="dxa"/>
+            <w:tcW w:w="1875" w:type="dxa"/>
             <w:tcBorders>
               <w:top w:val="single" w:sz="8" w:space="0" w:color="000000"/>
               <w:left w:val="single" w:sz="8" w:space="0" w:color="000000"/>
@@ -2311,105 +2265,96 @@
               <w:t>% Layers unfrozen</w:t>
             </w:r>
           </w:p>
-          <w:p>
-            <w:pPr>
-              <w:pStyle w:val="Normal"/>
-              <w:widowControl w:val="false"/>
-              <w:spacing w:lineRule="auto" w:line="240"/>
-              <w:rPr/>
-            </w:pPr>
-            <w:r>
-              <w:rPr/>
-            </w:r>
-          </w:p>
-        </w:tc>
-        <w:tc>
-          <w:tcPr>
-            <w:tcW w:w="1704" w:type="dxa"/>
-            <w:tcBorders>
-              <w:top w:val="single" w:sz="8" w:space="0" w:color="000000"/>
-              <w:left w:val="single" w:sz="8" w:space="0" w:color="000000"/>
-              <w:bottom w:val="single" w:sz="8" w:space="0" w:color="000000"/>
-              <w:right w:val="single" w:sz="8" w:space="0" w:color="000000"/>
-              <w:insideH w:val="single" w:sz="8" w:space="0" w:color="000000"/>
-              <w:insideV w:val="single" w:sz="8" w:space="0" w:color="000000"/>
-            </w:tcBorders>
-            <w:shd w:fill="auto" w:val="clear"/>
-          </w:tcPr>
-          <w:p>
-            <w:pPr>
-              <w:pStyle w:val="Normal"/>
-              <w:keepNext w:val="false"/>
-              <w:keepLines w:val="false"/>
-              <w:widowControl w:val="false"/>
-              <w:shd w:val="clear" w:fill="auto"/>
-              <w:spacing w:lineRule="auto" w:line="240" w:before="0" w:after="0"/>
-              <w:ind w:left="0" w:right="0" w:hanging="0"/>
-              <w:jc w:val="left"/>
-              <w:rPr/>
-            </w:pPr>
-            <w:r>
-              <w:rPr/>
-            </w:r>
-          </w:p>
-        </w:tc>
-        <w:tc>
-          <w:tcPr>
-            <w:tcW w:w="1872" w:type="dxa"/>
-            <w:tcBorders>
-              <w:top w:val="single" w:sz="8" w:space="0" w:color="000000"/>
-              <w:left w:val="single" w:sz="8" w:space="0" w:color="000000"/>
-              <w:bottom w:val="single" w:sz="8" w:space="0" w:color="000000"/>
-              <w:right w:val="single" w:sz="8" w:space="0" w:color="000000"/>
-              <w:insideH w:val="single" w:sz="8" w:space="0" w:color="000000"/>
-              <w:insideV w:val="single" w:sz="8" w:space="0" w:color="000000"/>
-            </w:tcBorders>
-            <w:shd w:fill="auto" w:val="clear"/>
-          </w:tcPr>
-          <w:p>
-            <w:pPr>
-              <w:pStyle w:val="Normal"/>
-              <w:keepNext w:val="false"/>
-              <w:keepLines w:val="false"/>
-              <w:widowControl w:val="false"/>
-              <w:shd w:val="clear" w:fill="auto"/>
-              <w:spacing w:lineRule="auto" w:line="240" w:before="0" w:after="0"/>
-              <w:ind w:left="0" w:right="0" w:hanging="0"/>
-              <w:jc w:val="left"/>
-              <w:rPr/>
-            </w:pPr>
-            <w:r>
-              <w:rPr/>
-            </w:r>
-          </w:p>
-        </w:tc>
-        <w:tc>
-          <w:tcPr>
-            <w:tcW w:w="1872" w:type="dxa"/>
-            <w:tcBorders>
-              <w:top w:val="single" w:sz="8" w:space="0" w:color="000000"/>
-              <w:left w:val="single" w:sz="8" w:space="0" w:color="000000"/>
-              <w:bottom w:val="single" w:sz="8" w:space="0" w:color="000000"/>
-              <w:right w:val="single" w:sz="8" w:space="0" w:color="000000"/>
-              <w:insideH w:val="single" w:sz="8" w:space="0" w:color="000000"/>
-              <w:insideV w:val="single" w:sz="8" w:space="0" w:color="000000"/>
-            </w:tcBorders>
-            <w:shd w:fill="auto" w:val="clear"/>
-          </w:tcPr>
-          <w:p>
-            <w:pPr>
-              <w:pStyle w:val="Normal"/>
-              <w:keepNext w:val="false"/>
-              <w:keepLines w:val="false"/>
-              <w:widowControl w:val="false"/>
-              <w:shd w:val="clear" w:fill="auto"/>
-              <w:spacing w:lineRule="auto" w:line="240" w:before="0" w:after="0"/>
-              <w:ind w:left="0" w:right="0" w:hanging="0"/>
-              <w:jc w:val="left"/>
-              <w:rPr/>
-            </w:pPr>
-            <w:r>
-              <w:rPr/>
+        </w:tc>
+        <w:tc>
+          <w:tcPr>
+            <w:tcW w:w="1869" w:type="dxa"/>
+            <w:tcBorders>
+              <w:top w:val="single" w:sz="8" w:space="0" w:color="000000"/>
+              <w:left w:val="single" w:sz="8" w:space="0" w:color="000000"/>
+              <w:bottom w:val="single" w:sz="8" w:space="0" w:color="000000"/>
+              <w:right w:val="single" w:sz="8" w:space="0" w:color="000000"/>
+              <w:insideH w:val="single" w:sz="8" w:space="0" w:color="000000"/>
+              <w:insideV w:val="single" w:sz="8" w:space="0" w:color="000000"/>
+            </w:tcBorders>
+            <w:shd w:fill="auto" w:val="clear"/>
+          </w:tcPr>
+          <w:p>
+            <w:pPr>
+              <w:pStyle w:val="Normal"/>
+              <w:keepNext w:val="false"/>
+              <w:keepLines w:val="false"/>
+              <w:widowControl w:val="false"/>
+              <w:shd w:val="clear" w:fill="auto"/>
+              <w:spacing w:lineRule="auto" w:line="240" w:before="0" w:after="0"/>
+              <w:ind w:left="0" w:right="0" w:hanging="0"/>
+              <w:jc w:val="left"/>
+              <w:rPr/>
+            </w:pPr>
+            <w:r>
+              <w:rPr/>
+            </w:r>
+          </w:p>
+        </w:tc>
+        <w:tc>
+          <w:tcPr>
+            <w:tcW w:w="1872" w:type="dxa"/>
+            <w:tcBorders>
+              <w:top w:val="single" w:sz="8" w:space="0" w:color="000000"/>
+              <w:left w:val="single" w:sz="8" w:space="0" w:color="000000"/>
+              <w:bottom w:val="single" w:sz="8" w:space="0" w:color="000000"/>
+              <w:right w:val="single" w:sz="8" w:space="0" w:color="000000"/>
+              <w:insideH w:val="single" w:sz="8" w:space="0" w:color="000000"/>
+              <w:insideV w:val="single" w:sz="8" w:space="0" w:color="000000"/>
+            </w:tcBorders>
+            <w:shd w:fill="auto" w:val="clear"/>
+          </w:tcPr>
+          <w:p>
+            <w:pPr>
+              <w:pStyle w:val="Normal"/>
+              <w:keepNext w:val="false"/>
+              <w:keepLines w:val="false"/>
+              <w:widowControl w:val="false"/>
+              <w:shd w:val="clear" w:fill="auto"/>
+              <w:spacing w:lineRule="auto" w:line="240" w:before="0" w:after="0"/>
+              <w:ind w:left="0" w:right="0" w:hanging="0"/>
+              <w:jc w:val="left"/>
+              <w:rPr/>
+            </w:pPr>
+            <w:r>
+              <w:rPr/>
+              <w:t>73.7</w:t>
+            </w:r>
+          </w:p>
+        </w:tc>
+        <w:tc>
+          <w:tcPr>
+            <w:tcW w:w="1872" w:type="dxa"/>
+            <w:tcBorders>
+              <w:top w:val="single" w:sz="8" w:space="0" w:color="000000"/>
+              <w:left w:val="single" w:sz="8" w:space="0" w:color="000000"/>
+              <w:bottom w:val="single" w:sz="8" w:space="0" w:color="000000"/>
+              <w:right w:val="single" w:sz="8" w:space="0" w:color="000000"/>
+              <w:insideH w:val="single" w:sz="8" w:space="0" w:color="000000"/>
+              <w:insideV w:val="single" w:sz="8" w:space="0" w:color="000000"/>
+            </w:tcBorders>
+            <w:shd w:fill="auto" w:val="clear"/>
+          </w:tcPr>
+          <w:p>
+            <w:pPr>
+              <w:pStyle w:val="Normal"/>
+              <w:keepNext w:val="false"/>
+              <w:keepLines w:val="false"/>
+              <w:widowControl w:val="false"/>
+              <w:shd w:val="clear" w:fill="auto"/>
+              <w:spacing w:lineRule="auto" w:line="240" w:before="0" w:after="0"/>
+              <w:ind w:left="0" w:right="0" w:hanging="0"/>
+              <w:jc w:val="left"/>
+              <w:rPr/>
+            </w:pPr>
+            <w:r>
+              <w:rPr/>
+              <w:t>72.7</w:t>
             </w:r>
           </w:p>
         </w:tc>
@@ -2448,7 +2393,7 @@
         <w:trPr/>
         <w:tc>
           <w:tcPr>
-            <w:tcW w:w="2040" w:type="dxa"/>
+            <w:tcW w:w="1875" w:type="dxa"/>
             <w:tcBorders>
               <w:top w:val="single" w:sz="8" w:space="0" w:color="000000"/>
               <w:left w:val="single" w:sz="8" w:space="0" w:color="000000"/>
@@ -2471,105 +2416,96 @@
               <w:t>Test accuracy (%)</w:t>
             </w:r>
           </w:p>
-          <w:p>
-            <w:pPr>
-              <w:pStyle w:val="Normal"/>
-              <w:widowControl w:val="false"/>
-              <w:spacing w:lineRule="auto" w:line="240"/>
-              <w:rPr/>
-            </w:pPr>
-            <w:r>
-              <w:rPr/>
-            </w:r>
-          </w:p>
-        </w:tc>
-        <w:tc>
-          <w:tcPr>
-            <w:tcW w:w="1704" w:type="dxa"/>
-            <w:tcBorders>
-              <w:top w:val="single" w:sz="8" w:space="0" w:color="000000"/>
-              <w:left w:val="single" w:sz="8" w:space="0" w:color="000000"/>
-              <w:bottom w:val="single" w:sz="8" w:space="0" w:color="000000"/>
-              <w:right w:val="single" w:sz="8" w:space="0" w:color="000000"/>
-              <w:insideH w:val="single" w:sz="8" w:space="0" w:color="000000"/>
-              <w:insideV w:val="single" w:sz="8" w:space="0" w:color="000000"/>
-            </w:tcBorders>
-            <w:shd w:fill="auto" w:val="clear"/>
-          </w:tcPr>
-          <w:p>
-            <w:pPr>
-              <w:pStyle w:val="Normal"/>
-              <w:keepNext w:val="false"/>
-              <w:keepLines w:val="false"/>
-              <w:widowControl w:val="false"/>
-              <w:shd w:val="clear" w:fill="auto"/>
-              <w:spacing w:lineRule="auto" w:line="240" w:before="0" w:after="0"/>
-              <w:ind w:left="0" w:right="0" w:hanging="0"/>
-              <w:jc w:val="left"/>
-              <w:rPr/>
-            </w:pPr>
-            <w:r>
-              <w:rPr/>
-            </w:r>
-          </w:p>
-        </w:tc>
-        <w:tc>
-          <w:tcPr>
-            <w:tcW w:w="1872" w:type="dxa"/>
-            <w:tcBorders>
-              <w:top w:val="single" w:sz="8" w:space="0" w:color="000000"/>
-              <w:left w:val="single" w:sz="8" w:space="0" w:color="000000"/>
-              <w:bottom w:val="single" w:sz="8" w:space="0" w:color="000000"/>
-              <w:right w:val="single" w:sz="8" w:space="0" w:color="000000"/>
-              <w:insideH w:val="single" w:sz="8" w:space="0" w:color="000000"/>
-              <w:insideV w:val="single" w:sz="8" w:space="0" w:color="000000"/>
-            </w:tcBorders>
-            <w:shd w:fill="auto" w:val="clear"/>
-          </w:tcPr>
-          <w:p>
-            <w:pPr>
-              <w:pStyle w:val="Normal"/>
-              <w:keepNext w:val="false"/>
-              <w:keepLines w:val="false"/>
-              <w:widowControl w:val="false"/>
-              <w:shd w:val="clear" w:fill="auto"/>
-              <w:spacing w:lineRule="auto" w:line="240" w:before="0" w:after="0"/>
-              <w:ind w:left="0" w:right="0" w:hanging="0"/>
-              <w:jc w:val="left"/>
-              <w:rPr/>
-            </w:pPr>
-            <w:r>
-              <w:rPr/>
-            </w:r>
-          </w:p>
-        </w:tc>
-        <w:tc>
-          <w:tcPr>
-            <w:tcW w:w="1872" w:type="dxa"/>
-            <w:tcBorders>
-              <w:top w:val="single" w:sz="8" w:space="0" w:color="000000"/>
-              <w:left w:val="single" w:sz="8" w:space="0" w:color="000000"/>
-              <w:bottom w:val="single" w:sz="8" w:space="0" w:color="000000"/>
-              <w:right w:val="single" w:sz="8" w:space="0" w:color="000000"/>
-              <w:insideH w:val="single" w:sz="8" w:space="0" w:color="000000"/>
-              <w:insideV w:val="single" w:sz="8" w:space="0" w:color="000000"/>
-            </w:tcBorders>
-            <w:shd w:fill="auto" w:val="clear"/>
-          </w:tcPr>
-          <w:p>
-            <w:pPr>
-              <w:pStyle w:val="Normal"/>
-              <w:keepNext w:val="false"/>
-              <w:keepLines w:val="false"/>
-              <w:widowControl w:val="false"/>
-              <w:shd w:val="clear" w:fill="auto"/>
-              <w:spacing w:lineRule="auto" w:line="240" w:before="0" w:after="0"/>
-              <w:ind w:left="0" w:right="0" w:hanging="0"/>
-              <w:jc w:val="left"/>
-              <w:rPr/>
-            </w:pPr>
-            <w:r>
-              <w:rPr/>
+        </w:tc>
+        <w:tc>
+          <w:tcPr>
+            <w:tcW w:w="1869" w:type="dxa"/>
+            <w:tcBorders>
+              <w:top w:val="single" w:sz="8" w:space="0" w:color="000000"/>
+              <w:left w:val="single" w:sz="8" w:space="0" w:color="000000"/>
+              <w:bottom w:val="single" w:sz="8" w:space="0" w:color="000000"/>
+              <w:right w:val="single" w:sz="8" w:space="0" w:color="000000"/>
+              <w:insideH w:val="single" w:sz="8" w:space="0" w:color="000000"/>
+              <w:insideV w:val="single" w:sz="8" w:space="0" w:color="000000"/>
+            </w:tcBorders>
+            <w:shd w:fill="auto" w:val="clear"/>
+          </w:tcPr>
+          <w:p>
+            <w:pPr>
+              <w:pStyle w:val="Normal"/>
+              <w:keepNext w:val="false"/>
+              <w:keepLines w:val="false"/>
+              <w:widowControl w:val="false"/>
+              <w:shd w:val="clear" w:fill="auto"/>
+              <w:spacing w:lineRule="auto" w:line="240" w:before="0" w:after="0"/>
+              <w:ind w:left="0" w:right="0" w:hanging="0"/>
+              <w:jc w:val="left"/>
+              <w:rPr/>
+            </w:pPr>
+            <w:r>
+              <w:rPr/>
+            </w:r>
+          </w:p>
+        </w:tc>
+        <w:tc>
+          <w:tcPr>
+            <w:tcW w:w="1872" w:type="dxa"/>
+            <w:tcBorders>
+              <w:top w:val="single" w:sz="8" w:space="0" w:color="000000"/>
+              <w:left w:val="single" w:sz="8" w:space="0" w:color="000000"/>
+              <w:bottom w:val="single" w:sz="8" w:space="0" w:color="000000"/>
+              <w:right w:val="single" w:sz="8" w:space="0" w:color="000000"/>
+              <w:insideH w:val="single" w:sz="8" w:space="0" w:color="000000"/>
+              <w:insideV w:val="single" w:sz="8" w:space="0" w:color="000000"/>
+            </w:tcBorders>
+            <w:shd w:fill="auto" w:val="clear"/>
+          </w:tcPr>
+          <w:p>
+            <w:pPr>
+              <w:pStyle w:val="Normal"/>
+              <w:keepNext w:val="false"/>
+              <w:keepLines w:val="false"/>
+              <w:widowControl w:val="false"/>
+              <w:shd w:val="clear" w:fill="auto"/>
+              <w:spacing w:lineRule="auto" w:line="240" w:before="0" w:after="0"/>
+              <w:ind w:left="0" w:right="0" w:hanging="0"/>
+              <w:jc w:val="left"/>
+              <w:rPr/>
+            </w:pPr>
+            <w:r>
+              <w:rPr/>
+              <w:t>28.3</w:t>
+            </w:r>
+          </w:p>
+        </w:tc>
+        <w:tc>
+          <w:tcPr>
+            <w:tcW w:w="1872" w:type="dxa"/>
+            <w:tcBorders>
+              <w:top w:val="single" w:sz="8" w:space="0" w:color="000000"/>
+              <w:left w:val="single" w:sz="8" w:space="0" w:color="000000"/>
+              <w:bottom w:val="single" w:sz="8" w:space="0" w:color="000000"/>
+              <w:right w:val="single" w:sz="8" w:space="0" w:color="000000"/>
+              <w:insideH w:val="single" w:sz="8" w:space="0" w:color="000000"/>
+              <w:insideV w:val="single" w:sz="8" w:space="0" w:color="000000"/>
+            </w:tcBorders>
+            <w:shd w:fill="auto" w:val="clear"/>
+          </w:tcPr>
+          <w:p>
+            <w:pPr>
+              <w:pStyle w:val="Normal"/>
+              <w:keepNext w:val="false"/>
+              <w:keepLines w:val="false"/>
+              <w:widowControl w:val="false"/>
+              <w:shd w:val="clear" w:fill="auto"/>
+              <w:spacing w:lineRule="auto" w:line="240" w:before="0" w:after="0"/>
+              <w:ind w:left="0" w:right="0" w:hanging="0"/>
+              <w:jc w:val="left"/>
+              <w:rPr/>
+            </w:pPr>
+            <w:r>
+              <w:rPr/>
+              <w:t>72.8</w:t>
             </w:r>
           </w:p>
         </w:tc>
@@ -2608,7 +2544,7 @@
         <w:trPr/>
         <w:tc>
           <w:tcPr>
-            <w:tcW w:w="2040" w:type="dxa"/>
+            <w:tcW w:w="1875" w:type="dxa"/>
             <w:tcBorders>
               <w:top w:val="single" w:sz="8" w:space="0" w:color="000000"/>
               <w:left w:val="single" w:sz="8" w:space="0" w:color="000000"/>
@@ -2631,105 +2567,96 @@
               <w:t>% Layers unfrozen</w:t>
             </w:r>
           </w:p>
-          <w:p>
-            <w:pPr>
-              <w:pStyle w:val="Normal"/>
-              <w:widowControl w:val="false"/>
-              <w:spacing w:lineRule="auto" w:line="240"/>
-              <w:rPr/>
-            </w:pPr>
-            <w:r>
-              <w:rPr/>
-            </w:r>
-          </w:p>
-        </w:tc>
-        <w:tc>
-          <w:tcPr>
-            <w:tcW w:w="1704" w:type="dxa"/>
-            <w:tcBorders>
-              <w:top w:val="single" w:sz="8" w:space="0" w:color="000000"/>
-              <w:left w:val="single" w:sz="8" w:space="0" w:color="000000"/>
-              <w:bottom w:val="single" w:sz="8" w:space="0" w:color="000000"/>
-              <w:right w:val="single" w:sz="8" w:space="0" w:color="000000"/>
-              <w:insideH w:val="single" w:sz="8" w:space="0" w:color="000000"/>
-              <w:insideV w:val="single" w:sz="8" w:space="0" w:color="000000"/>
-            </w:tcBorders>
-            <w:shd w:fill="auto" w:val="clear"/>
-          </w:tcPr>
-          <w:p>
-            <w:pPr>
-              <w:pStyle w:val="Normal"/>
-              <w:keepNext w:val="false"/>
-              <w:keepLines w:val="false"/>
-              <w:widowControl w:val="false"/>
-              <w:shd w:val="clear" w:fill="auto"/>
-              <w:spacing w:lineRule="auto" w:line="240" w:before="0" w:after="0"/>
-              <w:ind w:left="0" w:right="0" w:hanging="0"/>
-              <w:jc w:val="left"/>
-              <w:rPr/>
-            </w:pPr>
-            <w:r>
-              <w:rPr/>
-            </w:r>
-          </w:p>
-        </w:tc>
-        <w:tc>
-          <w:tcPr>
-            <w:tcW w:w="1872" w:type="dxa"/>
-            <w:tcBorders>
-              <w:top w:val="single" w:sz="8" w:space="0" w:color="000000"/>
-              <w:left w:val="single" w:sz="8" w:space="0" w:color="000000"/>
-              <w:bottom w:val="single" w:sz="8" w:space="0" w:color="000000"/>
-              <w:right w:val="single" w:sz="8" w:space="0" w:color="000000"/>
-              <w:insideH w:val="single" w:sz="8" w:space="0" w:color="000000"/>
-              <w:insideV w:val="single" w:sz="8" w:space="0" w:color="000000"/>
-            </w:tcBorders>
-            <w:shd w:fill="auto" w:val="clear"/>
-          </w:tcPr>
-          <w:p>
-            <w:pPr>
-              <w:pStyle w:val="Normal"/>
-              <w:keepNext w:val="false"/>
-              <w:keepLines w:val="false"/>
-              <w:widowControl w:val="false"/>
-              <w:shd w:val="clear" w:fill="auto"/>
-              <w:spacing w:lineRule="auto" w:line="240" w:before="0" w:after="0"/>
-              <w:ind w:left="0" w:right="0" w:hanging="0"/>
-              <w:jc w:val="left"/>
-              <w:rPr/>
-            </w:pPr>
-            <w:r>
-              <w:rPr/>
-            </w:r>
-          </w:p>
-        </w:tc>
-        <w:tc>
-          <w:tcPr>
-            <w:tcW w:w="1872" w:type="dxa"/>
-            <w:tcBorders>
-              <w:top w:val="single" w:sz="8" w:space="0" w:color="000000"/>
-              <w:left w:val="single" w:sz="8" w:space="0" w:color="000000"/>
-              <w:bottom w:val="single" w:sz="8" w:space="0" w:color="000000"/>
-              <w:right w:val="single" w:sz="8" w:space="0" w:color="000000"/>
-              <w:insideH w:val="single" w:sz="8" w:space="0" w:color="000000"/>
-              <w:insideV w:val="single" w:sz="8" w:space="0" w:color="000000"/>
-            </w:tcBorders>
-            <w:shd w:fill="auto" w:val="clear"/>
-          </w:tcPr>
-          <w:p>
-            <w:pPr>
-              <w:pStyle w:val="Normal"/>
-              <w:keepNext w:val="false"/>
-              <w:keepLines w:val="false"/>
-              <w:widowControl w:val="false"/>
-              <w:shd w:val="clear" w:fill="auto"/>
-              <w:spacing w:lineRule="auto" w:line="240" w:before="0" w:after="0"/>
-              <w:ind w:left="0" w:right="0" w:hanging="0"/>
-              <w:jc w:val="left"/>
-              <w:rPr/>
-            </w:pPr>
-            <w:r>
-              <w:rPr/>
+        </w:tc>
+        <w:tc>
+          <w:tcPr>
+            <w:tcW w:w="1869" w:type="dxa"/>
+            <w:tcBorders>
+              <w:top w:val="single" w:sz="8" w:space="0" w:color="000000"/>
+              <w:left w:val="single" w:sz="8" w:space="0" w:color="000000"/>
+              <w:bottom w:val="single" w:sz="8" w:space="0" w:color="000000"/>
+              <w:right w:val="single" w:sz="8" w:space="0" w:color="000000"/>
+              <w:insideH w:val="single" w:sz="8" w:space="0" w:color="000000"/>
+              <w:insideV w:val="single" w:sz="8" w:space="0" w:color="000000"/>
+            </w:tcBorders>
+            <w:shd w:fill="auto" w:val="clear"/>
+          </w:tcPr>
+          <w:p>
+            <w:pPr>
+              <w:pStyle w:val="Normal"/>
+              <w:keepNext w:val="false"/>
+              <w:keepLines w:val="false"/>
+              <w:widowControl w:val="false"/>
+              <w:shd w:val="clear" w:fill="auto"/>
+              <w:spacing w:lineRule="auto" w:line="240" w:before="0" w:after="0"/>
+              <w:ind w:left="0" w:right="0" w:hanging="0"/>
+              <w:jc w:val="left"/>
+              <w:rPr/>
+            </w:pPr>
+            <w:r>
+              <w:rPr/>
+            </w:r>
+          </w:p>
+        </w:tc>
+        <w:tc>
+          <w:tcPr>
+            <w:tcW w:w="1872" w:type="dxa"/>
+            <w:tcBorders>
+              <w:top w:val="single" w:sz="8" w:space="0" w:color="000000"/>
+              <w:left w:val="single" w:sz="8" w:space="0" w:color="000000"/>
+              <w:bottom w:val="single" w:sz="8" w:space="0" w:color="000000"/>
+              <w:right w:val="single" w:sz="8" w:space="0" w:color="000000"/>
+              <w:insideH w:val="single" w:sz="8" w:space="0" w:color="000000"/>
+              <w:insideV w:val="single" w:sz="8" w:space="0" w:color="000000"/>
+            </w:tcBorders>
+            <w:shd w:fill="auto" w:val="clear"/>
+          </w:tcPr>
+          <w:p>
+            <w:pPr>
+              <w:pStyle w:val="Normal"/>
+              <w:keepNext w:val="false"/>
+              <w:keepLines w:val="false"/>
+              <w:widowControl w:val="false"/>
+              <w:shd w:val="clear" w:fill="auto"/>
+              <w:spacing w:lineRule="auto" w:line="240" w:before="0" w:after="0"/>
+              <w:ind w:left="0" w:right="0" w:hanging="0"/>
+              <w:jc w:val="left"/>
+              <w:rPr/>
+            </w:pPr>
+            <w:r>
+              <w:rPr/>
+              <w:t>100</w:t>
+            </w:r>
+          </w:p>
+        </w:tc>
+        <w:tc>
+          <w:tcPr>
+            <w:tcW w:w="1872" w:type="dxa"/>
+            <w:tcBorders>
+              <w:top w:val="single" w:sz="8" w:space="0" w:color="000000"/>
+              <w:left w:val="single" w:sz="8" w:space="0" w:color="000000"/>
+              <w:bottom w:val="single" w:sz="8" w:space="0" w:color="000000"/>
+              <w:right w:val="single" w:sz="8" w:space="0" w:color="000000"/>
+              <w:insideH w:val="single" w:sz="8" w:space="0" w:color="000000"/>
+              <w:insideV w:val="single" w:sz="8" w:space="0" w:color="000000"/>
+            </w:tcBorders>
+            <w:shd w:fill="auto" w:val="clear"/>
+          </w:tcPr>
+          <w:p>
+            <w:pPr>
+              <w:pStyle w:val="Normal"/>
+              <w:keepNext w:val="false"/>
+              <w:keepLines w:val="false"/>
+              <w:widowControl w:val="false"/>
+              <w:shd w:val="clear" w:fill="auto"/>
+              <w:spacing w:lineRule="auto" w:line="240" w:before="0" w:after="0"/>
+              <w:ind w:left="0" w:right="0" w:hanging="0"/>
+              <w:jc w:val="left"/>
+              <w:rPr/>
+            </w:pPr>
+            <w:r>
+              <w:rPr/>
+              <w:t>100</w:t>
             </w:r>
           </w:p>
         </w:tc>
@@ -2770,7 +2697,7 @@
         </w:trPr>
         <w:tc>
           <w:tcPr>
-            <w:tcW w:w="2040" w:type="dxa"/>
+            <w:tcW w:w="1875" w:type="dxa"/>
             <w:tcBorders>
               <w:top w:val="single" w:sz="8" w:space="0" w:color="000000"/>
               <w:left w:val="single" w:sz="8" w:space="0" w:color="000000"/>
@@ -2793,105 +2720,96 @@
               <w:t>Test accuracy (%)</w:t>
             </w:r>
           </w:p>
-          <w:p>
-            <w:pPr>
-              <w:pStyle w:val="Normal"/>
-              <w:widowControl w:val="false"/>
-              <w:spacing w:lineRule="auto" w:line="240"/>
-              <w:rPr/>
-            </w:pPr>
-            <w:r>
-              <w:rPr/>
-            </w:r>
-          </w:p>
-        </w:tc>
-        <w:tc>
-          <w:tcPr>
-            <w:tcW w:w="1704" w:type="dxa"/>
-            <w:tcBorders>
-              <w:top w:val="single" w:sz="8" w:space="0" w:color="000000"/>
-              <w:left w:val="single" w:sz="8" w:space="0" w:color="000000"/>
-              <w:bottom w:val="single" w:sz="8" w:space="0" w:color="000000"/>
-              <w:right w:val="single" w:sz="8" w:space="0" w:color="000000"/>
-              <w:insideH w:val="single" w:sz="8" w:space="0" w:color="000000"/>
-              <w:insideV w:val="single" w:sz="8" w:space="0" w:color="000000"/>
-            </w:tcBorders>
-            <w:shd w:fill="auto" w:val="clear"/>
-          </w:tcPr>
-          <w:p>
-            <w:pPr>
-              <w:pStyle w:val="Normal"/>
-              <w:keepNext w:val="false"/>
-              <w:keepLines w:val="false"/>
-              <w:widowControl w:val="false"/>
-              <w:shd w:val="clear" w:fill="auto"/>
-              <w:spacing w:lineRule="auto" w:line="240" w:before="0" w:after="0"/>
-              <w:ind w:left="0" w:right="0" w:hanging="0"/>
-              <w:jc w:val="left"/>
-              <w:rPr/>
-            </w:pPr>
-            <w:r>
-              <w:rPr/>
-            </w:r>
-          </w:p>
-        </w:tc>
-        <w:tc>
-          <w:tcPr>
-            <w:tcW w:w="1872" w:type="dxa"/>
-            <w:tcBorders>
-              <w:top w:val="single" w:sz="8" w:space="0" w:color="000000"/>
-              <w:left w:val="single" w:sz="8" w:space="0" w:color="000000"/>
-              <w:bottom w:val="single" w:sz="8" w:space="0" w:color="000000"/>
-              <w:right w:val="single" w:sz="8" w:space="0" w:color="000000"/>
-              <w:insideH w:val="single" w:sz="8" w:space="0" w:color="000000"/>
-              <w:insideV w:val="single" w:sz="8" w:space="0" w:color="000000"/>
-            </w:tcBorders>
-            <w:shd w:fill="auto" w:val="clear"/>
-          </w:tcPr>
-          <w:p>
-            <w:pPr>
-              <w:pStyle w:val="Normal"/>
-              <w:keepNext w:val="false"/>
-              <w:keepLines w:val="false"/>
-              <w:widowControl w:val="false"/>
-              <w:shd w:val="clear" w:fill="auto"/>
-              <w:spacing w:lineRule="auto" w:line="240" w:before="0" w:after="0"/>
-              <w:ind w:left="0" w:right="0" w:hanging="0"/>
-              <w:jc w:val="left"/>
-              <w:rPr/>
-            </w:pPr>
-            <w:r>
-              <w:rPr/>
-            </w:r>
-          </w:p>
-        </w:tc>
-        <w:tc>
-          <w:tcPr>
-            <w:tcW w:w="1872" w:type="dxa"/>
-            <w:tcBorders>
-              <w:top w:val="single" w:sz="8" w:space="0" w:color="000000"/>
-              <w:left w:val="single" w:sz="8" w:space="0" w:color="000000"/>
-              <w:bottom w:val="single" w:sz="8" w:space="0" w:color="000000"/>
-              <w:right w:val="single" w:sz="8" w:space="0" w:color="000000"/>
-              <w:insideH w:val="single" w:sz="8" w:space="0" w:color="000000"/>
-              <w:insideV w:val="single" w:sz="8" w:space="0" w:color="000000"/>
-            </w:tcBorders>
-            <w:shd w:fill="auto" w:val="clear"/>
-          </w:tcPr>
-          <w:p>
-            <w:pPr>
-              <w:pStyle w:val="Normal"/>
-              <w:keepNext w:val="false"/>
-              <w:keepLines w:val="false"/>
-              <w:widowControl w:val="false"/>
-              <w:shd w:val="clear" w:fill="auto"/>
-              <w:spacing w:lineRule="auto" w:line="240" w:before="0" w:after="0"/>
-              <w:ind w:left="0" w:right="0" w:hanging="0"/>
-              <w:jc w:val="left"/>
-              <w:rPr/>
-            </w:pPr>
-            <w:r>
-              <w:rPr/>
+        </w:tc>
+        <w:tc>
+          <w:tcPr>
+            <w:tcW w:w="1869" w:type="dxa"/>
+            <w:tcBorders>
+              <w:top w:val="single" w:sz="8" w:space="0" w:color="000000"/>
+              <w:left w:val="single" w:sz="8" w:space="0" w:color="000000"/>
+              <w:bottom w:val="single" w:sz="8" w:space="0" w:color="000000"/>
+              <w:right w:val="single" w:sz="8" w:space="0" w:color="000000"/>
+              <w:insideH w:val="single" w:sz="8" w:space="0" w:color="000000"/>
+              <w:insideV w:val="single" w:sz="8" w:space="0" w:color="000000"/>
+            </w:tcBorders>
+            <w:shd w:fill="auto" w:val="clear"/>
+          </w:tcPr>
+          <w:p>
+            <w:pPr>
+              <w:pStyle w:val="Normal"/>
+              <w:keepNext w:val="false"/>
+              <w:keepLines w:val="false"/>
+              <w:widowControl w:val="false"/>
+              <w:shd w:val="clear" w:fill="auto"/>
+              <w:spacing w:lineRule="auto" w:line="240" w:before="0" w:after="0"/>
+              <w:ind w:left="0" w:right="0" w:hanging="0"/>
+              <w:jc w:val="left"/>
+              <w:rPr/>
+            </w:pPr>
+            <w:r>
+              <w:rPr/>
+            </w:r>
+          </w:p>
+        </w:tc>
+        <w:tc>
+          <w:tcPr>
+            <w:tcW w:w="1872" w:type="dxa"/>
+            <w:tcBorders>
+              <w:top w:val="single" w:sz="8" w:space="0" w:color="000000"/>
+              <w:left w:val="single" w:sz="8" w:space="0" w:color="000000"/>
+              <w:bottom w:val="single" w:sz="8" w:space="0" w:color="000000"/>
+              <w:right w:val="single" w:sz="8" w:space="0" w:color="000000"/>
+              <w:insideH w:val="single" w:sz="8" w:space="0" w:color="000000"/>
+              <w:insideV w:val="single" w:sz="8" w:space="0" w:color="000000"/>
+            </w:tcBorders>
+            <w:shd w:fill="auto" w:val="clear"/>
+          </w:tcPr>
+          <w:p>
+            <w:pPr>
+              <w:pStyle w:val="Normal"/>
+              <w:keepNext w:val="false"/>
+              <w:keepLines w:val="false"/>
+              <w:widowControl w:val="false"/>
+              <w:shd w:val="clear" w:fill="auto"/>
+              <w:spacing w:lineRule="auto" w:line="240" w:before="0" w:after="0"/>
+              <w:ind w:left="0" w:right="0" w:hanging="0"/>
+              <w:jc w:val="left"/>
+              <w:rPr/>
+            </w:pPr>
+            <w:r>
+              <w:rPr/>
+              <w:t>76.7</w:t>
+            </w:r>
+          </w:p>
+        </w:tc>
+        <w:tc>
+          <w:tcPr>
+            <w:tcW w:w="1872" w:type="dxa"/>
+            <w:tcBorders>
+              <w:top w:val="single" w:sz="8" w:space="0" w:color="000000"/>
+              <w:left w:val="single" w:sz="8" w:space="0" w:color="000000"/>
+              <w:bottom w:val="single" w:sz="8" w:space="0" w:color="000000"/>
+              <w:right w:val="single" w:sz="8" w:space="0" w:color="000000"/>
+              <w:insideH w:val="single" w:sz="8" w:space="0" w:color="000000"/>
+              <w:insideV w:val="single" w:sz="8" w:space="0" w:color="000000"/>
+            </w:tcBorders>
+            <w:shd w:fill="auto" w:val="clear"/>
+          </w:tcPr>
+          <w:p>
+            <w:pPr>
+              <w:pStyle w:val="Normal"/>
+              <w:keepNext w:val="false"/>
+              <w:keepLines w:val="false"/>
+              <w:widowControl w:val="false"/>
+              <w:shd w:val="clear" w:fill="auto"/>
+              <w:spacing w:lineRule="auto" w:line="240" w:before="0" w:after="0"/>
+              <w:ind w:left="0" w:right="0" w:hanging="0"/>
+              <w:jc w:val="left"/>
+              <w:rPr/>
+            </w:pPr>
+            <w:r>
+              <w:rPr/>
+              <w:t>71.9</w:t>
             </w:r>
           </w:p>
         </w:tc>
@@ -2983,13 +2901,16 @@
   </w:style>
   <w:style w:type="paragraph" w:styleId="Heading1">
     <w:name w:val="Heading 1"/>
+    <w:basedOn w:val="Normal"/>
     <w:next w:val="Normal"/>
     <w:qFormat/>
     <w:pPr>
       <w:keepNext w:val="true"/>
       <w:keepLines/>
       <w:widowControl w:val="false"/>
+      <w:bidi w:val="0"/>
       <w:spacing w:lineRule="auto" w:line="240" w:before="400" w:after="120"/>
+      <w:jc w:val="left"/>
     </w:pPr>
     <w:rPr>
       <w:rFonts w:ascii="Arial" w:hAnsi="Arial" w:eastAsia="Arial" w:cs="Arial"/>
@@ -3002,13 +2923,16 @@
   </w:style>
   <w:style w:type="paragraph" w:styleId="Heading2">
     <w:name w:val="Heading 2"/>
+    <w:basedOn w:val="Normal"/>
     <w:next w:val="Normal"/>
     <w:qFormat/>
     <w:pPr>
       <w:keepNext w:val="true"/>
       <w:keepLines/>
       <w:widowControl w:val="false"/>
+      <w:bidi w:val="0"/>
       <w:spacing w:lineRule="auto" w:line="240" w:before="360" w:after="120"/>
+      <w:jc w:val="left"/>
     </w:pPr>
     <w:rPr>
       <w:rFonts w:ascii="Arial" w:hAnsi="Arial" w:eastAsia="Arial" w:cs="Arial"/>
@@ -3022,13 +2946,16 @@
   </w:style>
   <w:style w:type="paragraph" w:styleId="Heading3">
     <w:name w:val="Heading 3"/>
+    <w:basedOn w:val="Normal"/>
     <w:next w:val="Normal"/>
     <w:qFormat/>
     <w:pPr>
       <w:keepNext w:val="true"/>
       <w:keepLines/>
       <w:widowControl w:val="false"/>
+      <w:bidi w:val="0"/>
       <w:spacing w:lineRule="auto" w:line="240" w:before="320" w:after="80"/>
+      <w:jc w:val="left"/>
     </w:pPr>
     <w:rPr>
       <w:rFonts w:ascii="Arial" w:hAnsi="Arial" w:eastAsia="Arial" w:cs="Arial"/>
@@ -3042,13 +2969,16 @@
   </w:style>
   <w:style w:type="paragraph" w:styleId="Heading4">
     <w:name w:val="Heading 4"/>
+    <w:basedOn w:val="Normal"/>
     <w:next w:val="Normal"/>
     <w:qFormat/>
     <w:pPr>
       <w:keepNext w:val="true"/>
       <w:keepLines/>
       <w:widowControl w:val="false"/>
+      <w:bidi w:val="0"/>
       <w:spacing w:lineRule="auto" w:line="240" w:before="280" w:after="80"/>
+      <w:jc w:val="left"/>
     </w:pPr>
     <w:rPr>
       <w:rFonts w:ascii="Arial" w:hAnsi="Arial" w:eastAsia="Arial" w:cs="Arial"/>
@@ -3061,13 +2991,16 @@
   </w:style>
   <w:style w:type="paragraph" w:styleId="Heading5">
     <w:name w:val="Heading 5"/>
+    <w:basedOn w:val="Normal"/>
     <w:next w:val="Normal"/>
     <w:qFormat/>
     <w:pPr>
       <w:keepNext w:val="true"/>
       <w:keepLines/>
       <w:widowControl w:val="false"/>
+      <w:bidi w:val="0"/>
       <w:spacing w:lineRule="auto" w:line="240" w:before="240" w:after="80"/>
+      <w:jc w:val="left"/>
     </w:pPr>
     <w:rPr>
       <w:rFonts w:ascii="Arial" w:hAnsi="Arial" w:eastAsia="Arial" w:cs="Arial"/>
@@ -3080,13 +3013,16 @@
   </w:style>
   <w:style w:type="paragraph" w:styleId="Heading6">
     <w:name w:val="Heading 6"/>
+    <w:basedOn w:val="Normal"/>
     <w:next w:val="Normal"/>
     <w:qFormat/>
     <w:pPr>
       <w:keepNext w:val="true"/>
       <w:keepLines/>
       <w:widowControl w:val="false"/>
+      <w:bidi w:val="0"/>
       <w:spacing w:lineRule="auto" w:line="240" w:before="240" w:after="80"/>
+      <w:jc w:val="left"/>
     </w:pPr>
     <w:rPr>
       <w:rFonts w:ascii="Arial" w:hAnsi="Arial" w:eastAsia="Arial" w:cs="Arial"/>

</xml_diff>